<commit_message>
Added Risk Assessment Draft
</commit_message>
<xml_diff>
--- a/Documentation/MoSCoW.docx
+++ b/Documentation/MoSCoW.docx
@@ -34,82 +34,19 @@
         </w:numPr>
       </w:pPr>
       <w:r>
-        <w:t>A function which inserts new</w:t>
-      </w:r>
-      <w:r>
-        <w:t xml:space="preserve"> item</w:t>
-      </w:r>
-      <w:r>
-        <w:t xml:space="preserve"> into database.</w:t>
-      </w:r>
-    </w:p>
-    <w:p>
-      <w:pPr>
-        <w:pStyle w:val="ListParagraph"/>
-        <w:numPr>
-          <w:ilvl w:val="0"/>
-          <w:numId w:val="1"/>
-        </w:numPr>
-      </w:pPr>
-      <w:r>
-        <w:t xml:space="preserve">A function which inserts new </w:t>
-      </w:r>
-      <w:r>
-        <w:t>order</w:t>
-      </w:r>
-      <w:r>
-        <w:t xml:space="preserve"> into database.</w:t>
-      </w:r>
-    </w:p>
-    <w:p>
-      <w:pPr>
-        <w:pStyle w:val="ListParagraph"/>
-        <w:numPr>
-          <w:ilvl w:val="0"/>
-          <w:numId w:val="1"/>
-        </w:numPr>
-      </w:pPr>
-      <w:r>
-        <w:t xml:space="preserve">A function </w:t>
-      </w:r>
-      <w:r>
-        <w:t>which updates customer in database.</w:t>
-      </w:r>
-    </w:p>
-    <w:p>
-      <w:pPr>
-        <w:pStyle w:val="ListParagraph"/>
-        <w:numPr>
-          <w:ilvl w:val="0"/>
-          <w:numId w:val="1"/>
-        </w:numPr>
-      </w:pPr>
-      <w:r>
-        <w:t xml:space="preserve">A function which updates </w:t>
-      </w:r>
-      <w:r>
-        <w:t>item</w:t>
-      </w:r>
-      <w:r>
-        <w:t xml:space="preserve"> in database.</w:t>
-      </w:r>
-    </w:p>
-    <w:p>
-      <w:pPr>
-        <w:pStyle w:val="ListParagraph"/>
-        <w:numPr>
-          <w:ilvl w:val="0"/>
-          <w:numId w:val="1"/>
-        </w:numPr>
-      </w:pPr>
-      <w:r>
-        <w:t xml:space="preserve">A function which updates </w:t>
-      </w:r>
-      <w:r>
-        <w:t>order</w:t>
-      </w:r>
-      <w:r>
-        <w:t xml:space="preserve"> in database.</w:t>
+        <w:t>A function which inserts new item into database.</w:t>
+      </w:r>
+    </w:p>
+    <w:p>
+      <w:pPr>
+        <w:pStyle w:val="ListParagraph"/>
+        <w:numPr>
+          <w:ilvl w:val="0"/>
+          <w:numId w:val="1"/>
+        </w:numPr>
+      </w:pPr>
+      <w:r>
+        <w:t>A function which inserts new order into database.</w:t>
       </w:r>
     </w:p>
     <w:p>
@@ -133,6 +70,42 @@
         </w:numPr>
       </w:pPr>
       <w:r>
+        <w:t>A function which updates item in database.</w:t>
+      </w:r>
+    </w:p>
+    <w:p>
+      <w:pPr>
+        <w:pStyle w:val="ListParagraph"/>
+        <w:numPr>
+          <w:ilvl w:val="0"/>
+          <w:numId w:val="1"/>
+        </w:numPr>
+      </w:pPr>
+      <w:r>
+        <w:t>A function which updates order in database.</w:t>
+      </w:r>
+    </w:p>
+    <w:p>
+      <w:pPr>
+        <w:pStyle w:val="ListParagraph"/>
+        <w:numPr>
+          <w:ilvl w:val="0"/>
+          <w:numId w:val="1"/>
+        </w:numPr>
+      </w:pPr>
+      <w:r>
+        <w:t>A function which updates customer in database.</w:t>
+      </w:r>
+    </w:p>
+    <w:p>
+      <w:pPr>
+        <w:pStyle w:val="ListParagraph"/>
+        <w:numPr>
+          <w:ilvl w:val="0"/>
+          <w:numId w:val="1"/>
+        </w:numPr>
+      </w:pPr>
+      <w:r>
         <w:t>A function which deletes customer in database.</w:t>
       </w:r>
     </w:p>
@@ -283,6 +256,18 @@
       </w:pPr>
       <w:r>
         <w:t>At least 80% test Coverage.</w:t>
+      </w:r>
+    </w:p>
+    <w:p>
+      <w:pPr>
+        <w:pStyle w:val="ListParagraph"/>
+        <w:numPr>
+          <w:ilvl w:val="0"/>
+          <w:numId w:val="1"/>
+        </w:numPr>
+      </w:pPr>
+      <w:r>
+        <w:t>Include Order_Items table.</w:t>
       </w:r>
     </w:p>
     <w:p>

</xml_diff>